<commit_message>
Doku: Einabuen von Dokuteilen
</commit_message>
<xml_diff>
--- a/Dokumentenschleuse/Doku_Pascal/Programmablauf/Programmablauf.docx
+++ b/Dokumentenschleuse/Doku_Pascal/Programmablauf/Programmablauf.docx
@@ -30,19 +30,7 @@
         <w:rPr>
           <w:color w:val="FF0000"/>
         </w:rPr>
-        <w:t>(</w:t>
-      </w:r>
-      <w:r>
-        <w:rPr>
-          <w:color w:val="FF0000"/>
-        </w:rPr>
-        <w:t>MainFlowchart.png</w:t>
-      </w:r>
-      <w:r>
-        <w:rPr>
-          <w:color w:val="FF0000"/>
-        </w:rPr>
-        <w:t xml:space="preserve"> </w:t>
+        <w:t xml:space="preserve">(MainFlowchart.png </w:t>
       </w:r>
       <w:r>
         <w:rPr>
@@ -174,15 +162,7 @@
     </w:p>
     <w:p>
       <w:r>
-        <w:t xml:space="preserve">Nach dem Programmaufruf wird die DOA Konfiguration, bestehend aus vorberechneten Werten, ausgelesen. Dies wird durch die doaV2 Klasse mithilfe der </w:t>
-      </w:r>
-      <w:proofErr w:type="spellStart"/>
-      <w:r>
-        <w:t>loadPrecalculatedValues</w:t>
-      </w:r>
-      <w:proofErr w:type="spellEnd"/>
-      <w:r>
-        <w:t xml:space="preserve"> Methode ermöglicht (</w:t>
+        <w:t>Nach dem Programmaufruf wird die DOA Konfiguration, bestehend aus vorberechneten Werten, ausgelesen. Dies wird durch die doaV2 Klasse mithilfe der loadPrecalculatedValues Methode ermöglicht (</w:t>
       </w:r>
       <w:r>
         <w:rPr>
@@ -196,38 +176,20 @@
     </w:p>
     <w:p>
       <w:r>
-        <w:t xml:space="preserve">Hier wird zunächst die Konfigurationsdatei geöffnet. Nun werden für alle möglichen Mikrofonpaare alle vorberechneten Laufzeiten aller möglichen Winkel eingelesen und in das Array </w:t>
-      </w:r>
-      <w:proofErr w:type="spellStart"/>
-      <w:r>
-        <w:t>precalculatedCompareValues</w:t>
-      </w:r>
-      <w:proofErr w:type="spellEnd"/>
-      <w:r>
-        <w:t xml:space="preserve"> abgespeichert. Zuletzt wird der Zugriff auf die Datei gestoppt. Die DOA Klasse beinhaltet auch die Berechnung des Ursprungsortes eines Geräusches, auf die im späteren Programmverlauf weiter eingegangen wird.</w:t>
+        <w:t>Hier wird zunächst die Konfigurationsdatei geöffnet. Nun werden für alle möglichen Mikrofonpaare alle vorberechneten Laufzeiten aller möglichen Winkel eingelesen und in das Array precalculatedCompareValues abgespeichert. Zuletzt wird der Zugriff auf die Datei gestoppt. Die DOA Klasse beinhaltet auch die Berechnung des Ursprungsortes eines Geräusches, auf die im späteren Programmverlauf weiter eingegangen wird.</w:t>
       </w:r>
     </w:p>
     <w:p>
       <w:pPr>
         <w:pStyle w:val="berschrift3"/>
       </w:pPr>
-      <w:proofErr w:type="spellStart"/>
       <w:r>
         <w:t>create_pipe</w:t>
       </w:r>
-      <w:proofErr w:type="spellEnd"/>
     </w:p>
     <w:p>
       <w:r>
-        <w:t xml:space="preserve">Nach dem Laden der Laufzeiten wird mithilfe der </w:t>
-      </w:r>
-      <w:proofErr w:type="spellStart"/>
-      <w:r>
-        <w:t>create_pipe</w:t>
-      </w:r>
-      <w:proofErr w:type="spellEnd"/>
-      <w:r>
-        <w:t xml:space="preserve"> Methode ein FIFO angelegt, mit dem die Echtzeitmessungen zur Datenverarbeitung weitergegeben werden.</w:t>
+        <w:t>Nach dem Laden der Laufzeiten wird mithilfe der create_pipe Methode ein FIFO angelegt, mit dem die Echtzeitmessungen zur Datenverarbeitung weitergegeben werden.</w:t>
       </w:r>
     </w:p>
     <w:p/>
@@ -235,11 +197,9 @@
       <w:pPr>
         <w:pStyle w:val="berschrift3"/>
       </w:pPr>
-      <w:proofErr w:type="spellStart"/>
       <w:r>
         <w:t>updateValues</w:t>
       </w:r>
-      <w:proofErr w:type="spellEnd"/>
     </w:p>
     <w:p>
       <w:r>
@@ -295,14 +255,27 @@
                             <w:r>
                               <w:t xml:space="preserve">Figure </w:t>
                             </w:r>
-                            <w:fldSimple w:instr=" SEQ Figure \* ARABIC ">
-                              <w:r>
-                                <w:rPr>
-                                  <w:noProof/>
-                                </w:rPr>
-                                <w:t>1</w:t>
-                              </w:r>
-                            </w:fldSimple>
+                            <w:r>
+                              <w:fldChar w:fldCharType="begin"/>
+                            </w:r>
+                            <w:r>
+                              <w:instrText xml:space="preserve"> SEQ Figure \* ARABIC </w:instrText>
+                            </w:r>
+                            <w:r>
+                              <w:fldChar w:fldCharType="separate"/>
+                            </w:r>
+                            <w:r>
+                              <w:rPr>
+                                <w:noProof/>
+                              </w:rPr>
+                              <w:t>1</w:t>
+                            </w:r>
+                            <w:r>
+                              <w:rPr>
+                                <w:noProof/>
+                              </w:rPr>
+                              <w:fldChar w:fldCharType="end"/>
+                            </w:r>
                             <w:r>
                               <w:t xml:space="preserve"> - </w:t>
                             </w:r>
@@ -386,7 +359,6 @@
       <w:r>
         <w:t xml:space="preserve">Die Methode bestimmt zuerst das Maximum an gemessenen Werten aus einem Zyklus und schreibt sie dann mithilfe der </w:t>
       </w:r>
-      <w:proofErr w:type="spellStart"/>
       <w:r>
         <w:rPr>
           <w:i/>
@@ -394,17 +366,8 @@
         </w:rPr>
         <w:t>fastAddValue</w:t>
       </w:r>
-      <w:proofErr w:type="spellEnd"/>
-      <w:r>
-        <w:t xml:space="preserve"> Methode im </w:t>
-      </w:r>
-      <w:proofErr w:type="spellStart"/>
-      <w:r>
-        <w:t>Signed</w:t>
-      </w:r>
-      <w:proofErr w:type="spellEnd"/>
-      <w:r>
-        <w:t xml:space="preserve"> UInt32 Format in den Speicher.</w:t>
+      <w:r>
+        <w:t xml:space="preserve"> Methode im Signed UInt32 Format in den Speicher.</w:t>
       </w:r>
     </w:p>
     <w:p/>
@@ -413,12 +376,10 @@
       <w:pPr>
         <w:pStyle w:val="berschrift3"/>
       </w:pPr>
-      <w:proofErr w:type="spellStart"/>
       <w:r>
         <w:lastRenderedPageBreak/>
         <w:t>processFFT</w:t>
       </w:r>
-      <w:proofErr w:type="spellEnd"/>
     </w:p>
     <w:p>
       <w:r>
@@ -430,11 +391,9 @@
       <w:pPr>
         <w:pStyle w:val="berschrift3"/>
       </w:pPr>
-      <w:proofErr w:type="spellStart"/>
       <w:r>
         <w:t>getDataForSoundDetect</w:t>
       </w:r>
-      <w:proofErr w:type="spellEnd"/>
     </w:p>
     <w:p>
       <w:r>
@@ -502,14 +461,27 @@
                             <w:r>
                               <w:t xml:space="preserve">Figure </w:t>
                             </w:r>
-                            <w:fldSimple w:instr=" SEQ Figure \* ARABIC ">
-                              <w:r>
-                                <w:rPr>
-                                  <w:noProof/>
-                                </w:rPr>
-                                <w:t>2</w:t>
-                              </w:r>
-                            </w:fldSimple>
+                            <w:r>
+                              <w:fldChar w:fldCharType="begin"/>
+                            </w:r>
+                            <w:r>
+                              <w:instrText xml:space="preserve"> SEQ Figure \* ARABIC </w:instrText>
+                            </w:r>
+                            <w:r>
+                              <w:fldChar w:fldCharType="separate"/>
+                            </w:r>
+                            <w:r>
+                              <w:rPr>
+                                <w:noProof/>
+                              </w:rPr>
+                              <w:t>2</w:t>
+                            </w:r>
+                            <w:r>
+                              <w:rPr>
+                                <w:noProof/>
+                              </w:rPr>
+                              <w:fldChar w:fldCharType="end"/>
+                            </w:r>
                             <w:r>
                               <w:t xml:space="preserve"> – </w:t>
                             </w:r>
@@ -517,15 +489,7 @@
                               <w:t>Flowchart</w:t>
                             </w:r>
                             <w:r>
-                              <w:t xml:space="preserve"> der </w:t>
-                            </w:r>
-                            <w:proofErr w:type="spellStart"/>
-                            <w:r>
-                              <w:t>checkForBang</w:t>
-                            </w:r>
-                            <w:proofErr w:type="spellEnd"/>
-                            <w:r>
-                              <w:t xml:space="preserve"> Methode</w:t>
+                              <w:t xml:space="preserve"> der checkForBang Methode</w:t>
                             </w:r>
                           </w:p>
                         </w:txbxContent>
@@ -656,26 +620,16 @@
           </wp:anchor>
         </w:drawing>
       </w:r>
-      <w:proofErr w:type="spellStart"/>
       <w:r>
         <w:t>checkForBang</w:t>
       </w:r>
-      <w:proofErr w:type="spellEnd"/>
     </w:p>
     <w:p>
       <w:pPr>
         <w:jc w:val="left"/>
       </w:pPr>
       <w:r>
-        <w:t xml:space="preserve">Die </w:t>
-      </w:r>
-      <w:proofErr w:type="spellStart"/>
-      <w:r>
-        <w:t>checkForBang</w:t>
-      </w:r>
-      <w:proofErr w:type="spellEnd"/>
-      <w:r>
-        <w:t xml:space="preserve"> Methode ist eine der wichtigsten im gesamten Programmablauf und sitzt direkt in einer Bedingung. Wenn durch diese Methode ein lautes Signal bestätigt wird, fährt das Programm in der Verarbeitung dieses Signales fort.</w:t>
+        <w:t>Die checkForBang Methode ist eine der wichtigsten im gesamten Programmablauf und sitzt direkt in einer Bedingung. Wenn durch diese Methode ein lautes Signal bestätigt wird, fährt das Programm in der Verarbeitung dieses Signales fort.</w:t>
       </w:r>
     </w:p>
     <w:p>
@@ -692,15 +646,7 @@
         <w:t>Figure 2</w:t>
       </w:r>
       <w:r>
-        <w:t xml:space="preserve"> zu erkennen, wird anfangs mithilfe der </w:t>
-      </w:r>
-      <w:proofErr w:type="spellStart"/>
-      <w:r>
-        <w:t>calcEnergy</w:t>
-      </w:r>
-      <w:proofErr w:type="spellEnd"/>
-      <w:r>
-        <w:t xml:space="preserve"> Methode aus derselben Klasse der Unterschied zwischen den Energieniveaus von Geräuschen ausgerechnet. Dies geschieht durch die schon erwähnte FFT. Wenn nun die errechnete Differenz den Wert 600000 überschreitet, kann davon ausgegangen werden, dass ein lautes und beobachtungswertes Event stattgefunden hat, da eine sehr hohe Energiedifferenz zu vorherigen Werten gemessen wurde.</w:t>
+        <w:t xml:space="preserve"> zu erkennen, wird anfangs mithilfe der calcEnergy Methode aus derselben Klasse der Unterschied zwischen den Energieniveaus von Geräuschen ausgerechnet. Dies geschieht durch die schon erwähnte FFT. Wenn nun die errechnete Differenz den Wert 600000 überschreitet, kann davon ausgegangen werden, dass ein lautes und beobachtungswertes Event stattgefunden hat, da eine sehr hohe Energiedifferenz zu vorherigen Werten gemessen wurde.</w:t>
       </w:r>
       <w:r>
         <w:br w:type="page"/>
@@ -710,58 +656,24 @@
       <w:pPr>
         <w:pStyle w:val="berschrift3"/>
       </w:pPr>
-      <w:proofErr w:type="spellStart"/>
       <w:r>
         <w:lastRenderedPageBreak/>
         <w:t>getAngle</w:t>
       </w:r>
-      <w:proofErr w:type="spellEnd"/>
     </w:p>
     <w:p>
       <w:r>
-        <w:t xml:space="preserve">Diese Methode ist nun dafür verantwortlich, dem Geräuschevent eine eindeutige Richtung zuzuordnen, um eine Beweisführung zu ermöglichen. Sie ruft zwei weitere wichtige Methoden auf – </w:t>
-      </w:r>
-      <w:proofErr w:type="spellStart"/>
-      <w:r>
-        <w:t>xcorr</w:t>
-      </w:r>
-      <w:proofErr w:type="spellEnd"/>
-      <w:r>
-        <w:t xml:space="preserve"> und </w:t>
-      </w:r>
-      <w:proofErr w:type="spellStart"/>
-      <w:r>
-        <w:t>compareValues</w:t>
-      </w:r>
-      <w:proofErr w:type="spellEnd"/>
-      <w:r>
-        <w:t>.</w:t>
+        <w:t>Diese Methode ist nun dafür verantwortlich, dem Geräuschevent eine eindeutige Richtung zuzuordnen, um eine Beweisführung zu ermöglichen. Sie ruft zwei weitere wichtige Methoden auf – xcorr und compareValues.</w:t>
       </w:r>
     </w:p>
     <w:p>
       <w:r>
-        <w:t xml:space="preserve">Mithilfe der vorberechneten Korrelationswerte für das Mikrofonarray kann die </w:t>
-      </w:r>
-      <w:proofErr w:type="spellStart"/>
-      <w:r>
-        <w:t>xcorr</w:t>
-      </w:r>
-      <w:proofErr w:type="spellEnd"/>
-      <w:r>
-        <w:t xml:space="preserve"> Methode verwendet werden, um die Korrelation zweier Signale zu finden.</w:t>
+        <w:t>Mithilfe der vorberechneten Korrelationswerte für das Mikrofonarray kann die xcorr Methode verwendet werden, um die Korrelation zweier Signale zu finden.</w:t>
       </w:r>
     </w:p>
     <w:p>
       <w:r>
-        <w:t xml:space="preserve">Mit </w:t>
-      </w:r>
-      <w:proofErr w:type="spellStart"/>
-      <w:r>
-        <w:t>compareValues</w:t>
-      </w:r>
-      <w:proofErr w:type="spellEnd"/>
-      <w:r>
-        <w:t xml:space="preserve"> werden die Korrelationen verglichen und mit einer einfachen Sortierung die stärksten Übereinstimmungen gefunden, um daraus eine Richtung zu erschließen.</w:t>
+        <w:t>Mit compareValues werden die Korrelationen verglichen und mit einer einfachen Sortierung die stärksten Übereinstimmungen gefunden, um daraus eine Richtung zu erschließen.</w:t>
       </w:r>
     </w:p>
     <w:p>
@@ -773,63 +685,21 @@
       <w:pPr>
         <w:pStyle w:val="berschrift3"/>
       </w:pPr>
-      <w:proofErr w:type="spellStart"/>
       <w:r>
         <w:t>cameraControl</w:t>
       </w:r>
-      <w:proofErr w:type="spellEnd"/>
     </w:p>
     <w:p>
       <w:r>
-        <w:t xml:space="preserve">Die Klasse </w:t>
-      </w:r>
-      <w:proofErr w:type="spellStart"/>
-      <w:r>
-        <w:t>cameraControl</w:t>
-      </w:r>
-      <w:proofErr w:type="spellEnd"/>
-      <w:r>
-        <w:t xml:space="preserve">  benutzt nun, wenn sich der errechnete Winkel im richtigen Sichtfeld der Kamera befindet, zwei Methoden, um ein Foto zu erstellen und dies so zu bearbeiten, das der Bereich der Schallquelle sichtbar wird. Mithilfe der einfachen Schnittstelle der </w:t>
-      </w:r>
-      <w:proofErr w:type="spellStart"/>
-      <w:r>
-        <w:t>RaspiCam</w:t>
-      </w:r>
-      <w:proofErr w:type="spellEnd"/>
-      <w:r>
-        <w:t xml:space="preserve"> und dazugehörigen Bibliotheken wird ein Bild im RGB-Format von der Kamera angefordert und abgespeichert. Nun wird mithilfe des errechneten Ergebnisses aus </w:t>
-      </w:r>
-      <w:proofErr w:type="spellStart"/>
-      <w:r>
-        <w:t>getAngle</w:t>
-      </w:r>
-      <w:proofErr w:type="spellEnd"/>
-      <w:r>
-        <w:t xml:space="preserve"> und </w:t>
-      </w:r>
-      <w:proofErr w:type="spellStart"/>
-      <w:r>
-        <w:t>OpenCV</w:t>
-      </w:r>
-      <w:proofErr w:type="spellEnd"/>
-      <w:r>
-        <w:t xml:space="preserve"> das Bild bearbeitet, indem durch mehrere </w:t>
-      </w:r>
-      <w:proofErr w:type="spellStart"/>
-      <w:r>
-        <w:t>else</w:t>
-      </w:r>
-      <w:proofErr w:type="spellEnd"/>
-      <w:r>
-        <w:t xml:space="preserve"> </w:t>
-      </w:r>
-      <w:proofErr w:type="spellStart"/>
-      <w:r>
-        <w:t>if</w:t>
-      </w:r>
-      <w:proofErr w:type="spellEnd"/>
-      <w:r>
-        <w:t xml:space="preserve"> abfragen zum richtigen Bildsegment iteriert wird und dann dieses Segment mit einem Rechteck hervorgehoben wird.</w:t>
+        <w:t xml:space="preserve">Die Klasse cameraControl benutzt nun, wenn sich der errechnete Winkel im richtigen Sichtfeld der Kamera befindet, zwei Methoden, um ein Foto zu erstellen und dies so zu bearbeiten, </w:t>
+      </w:r>
+      <w:proofErr w:type="gramStart"/>
+      <w:r>
+        <w:t>das</w:t>
+      </w:r>
+      <w:proofErr w:type="gramEnd"/>
+      <w:r>
+        <w:t xml:space="preserve"> der Bereich der Schallquelle sichtbar wird. Mithilfe der einfachen Schnittstelle der RaspiCam und dazugehörigen Bibliotheken wird ein Bild im RGB-Format von der Kamera angefordert und abgespeichert. Nun wird mithilfe des errechneten Ergebnisses aus getAngle und OpenCV das Bild bearbeitet, indem durch mehrere else if abfragen zum richtigen Bildsegment iteriert wird und dann dieses Segment mit einem Rechteck hervorgehoben wird.</w:t>
       </w:r>
     </w:p>
     <w:p>
@@ -840,6 +710,7 @@
         <w:rPr>
           <w:noProof/>
         </w:rPr>
+        <w:lastRenderedPageBreak/>
         <w:drawing>
           <wp:inline distT="0" distB="0" distL="0" distR="0" wp14:anchorId="57D98D45" wp14:editId="5F9FCC2B">
             <wp:extent cx="3133589" cy="8645237"/>
@@ -898,14 +769,27 @@
       <w:r>
         <w:t xml:space="preserve">Figure </w:t>
       </w:r>
-      <w:fldSimple w:instr=" SEQ Figure \* ARABIC ">
-        <w:r>
-          <w:rPr>
-            <w:noProof/>
-          </w:rPr>
-          <w:t>3</w:t>
-        </w:r>
-      </w:fldSimple>
+      <w:r>
+        <w:fldChar w:fldCharType="begin"/>
+      </w:r>
+      <w:r>
+        <w:instrText xml:space="preserve"> SEQ Figure \* ARABIC </w:instrText>
+      </w:r>
+      <w:r>
+        <w:fldChar w:fldCharType="separate"/>
+      </w:r>
+      <w:r>
+        <w:rPr>
+          <w:noProof/>
+        </w:rPr>
+        <w:t>3</w:t>
+      </w:r>
+      <w:r>
+        <w:rPr>
+          <w:noProof/>
+        </w:rPr>
+        <w:fldChar w:fldCharType="end"/>
+      </w:r>
       <w:r>
         <w:t xml:space="preserve"> - </w:t>
       </w:r>

</xml_diff>